<commit_message>
Resume and downloadable document update.
</commit_message>
<xml_diff>
--- a/static/documents/AJ Barea - Resume 2024.docx
+++ b/static/documents/AJ Barea - Resume 2024.docx
@@ -24,7 +24,7 @@
         <w:rPr>
           <w:rtl w:val="0"/>
         </w:rPr>
-        <w:t xml:space="preserve">Rochester, NY | (727) 262-7305 | </w:t>
+        <w:t xml:space="preserve">Open To Relocation &amp; Remote Work | (727) 262-7305 | </w:t>
       </w:r>
       <w:r>
         <w:rPr>
@@ -66,7 +66,7 @@
         <w:rPr>
           <w:rtl w:val="0"/>
         </w:rPr>
-        <w:t xml:space="preserve"> Software Engineer with 1 year of experience developing and supporting internal tools. Proven ability to leverage Python, React, Spring Boot, and SQL to deliver efficient solutions. Adept at collaborating in Agile environments and documenting complex processes. Seeking a full-time opportunity to contribute technical expertise and join a growing team.</w:t>
+        <w:t xml:space="preserve"> Software Engineer with over 1 year of experience developing and supporting internal tools. Proven ability to leverage Python, React, Spring Boot, and SQL to deliver efficient solutions. Adept at collaborating in Agile environments and documenting complex processes. Seeking a full-time opportunity to contribute technical expertise and join a growing team.</w:t>
       </w:r>
     </w:p>
     <w:p>
@@ -219,13 +219,13 @@
           <w:b w:val="1"/>
           <w:rtl w:val="0"/>
         </w:rPr>
-        <w:t xml:space="preserve">Software Engineer (Contractor) </w:t>
-      </w:r>
-      <w:r>
-        <w:rPr>
-          <w:rtl w:val="0"/>
-        </w:rPr>
-        <w:t xml:space="preserve">| Lowe's Home Improvement (Revature) | Rochester, NY | Feb 2023 – Present (1 Year)</w:t>
+        <w:t xml:space="preserve">Software Engineer </w:t>
+      </w:r>
+      <w:r>
+        <w:rPr>
+          <w:rtl w:val="0"/>
+        </w:rPr>
+        <w:t xml:space="preserve">| Lowe's Home Improvement (Revature) | Remote, US | Feb 2023 – May 2024</w:t>
       </w:r>
     </w:p>
     <w:p>
@@ -263,7 +263,7 @@
         <w:rPr>
           <w:rtl w:val="0"/>
         </w:rPr>
-        <w:t xml:space="preserve">Created comprehensive documentation for onboarding new engineers, setting up development environments, and using internal tools.</w:t>
+        <w:t xml:space="preserve">Authored comprehensive documentation on development environment setup and internal tools, reducing new engineer onboarding time by 80% (from 10 days to 2 days).</w:t>
       </w:r>
     </w:p>
     <w:p>
@@ -357,7 +357,7 @@
         <w:rPr>
           <w:rtl w:val="0"/>
         </w:rPr>
-        <w:t xml:space="preserve">Reduced daily error messages by 150,000 (5,000 messages/RDC * 30 RDCs) across all Regional Distribution Centers by fixing minor bugs in a large codebase, streamlining log analysis and improving system efficiency.</w:t>
+        <w:t xml:space="preserve">Reduced daily error messages by 150,000 (5,000 messages/RDC * 30 RDCs) across all Regional Distribution Centers by fixing bugs in a large codebase, streamlining log analysis and improving system efficiency.</w:t>
       </w:r>
     </w:p>
     <w:p>
@@ -394,7 +394,7 @@
         <w:rPr>
           <w:rtl w:val="0"/>
         </w:rPr>
-        <w:t xml:space="preserve">Designed wireframes for a small web development team.</w:t>
+        <w:t xml:space="preserve">Created wireframes for web applications, collaborating with a cross-functional development team to understand design implementation feasibility.</w:t>
       </w:r>
     </w:p>
     <w:p>
@@ -498,7 +498,6 @@
           <w:ilvl w:val="0"/>
           <w:numId w:val="2"/>
         </w:numPr>
-        <w:spacing w:after="0" w:afterAutospacing="0"/>
         <w:ind w:left="720" w:hanging="360"/>
         <w:rPr>
           <w:u w:val="none"/>
@@ -508,25 +507,7 @@
         <w:rPr>
           <w:rtl w:val="0"/>
         </w:rPr>
-        <w:t xml:space="preserve">Florida Bright Futures Scholarship</w:t>
-      </w:r>
-    </w:p>
-    <w:p>
-      <w:pPr>
-        <w:numPr>
-          <w:ilvl w:val="0"/>
-          <w:numId w:val="2"/>
-        </w:numPr>
-        <w:ind w:left="720" w:hanging="360"/>
-        <w:rPr>
-          <w:u w:val="none"/>
-        </w:rPr>
-      </w:pPr>
-      <w:r>
-        <w:rPr>
-          <w:rtl w:val="0"/>
-        </w:rPr>
-        <w:t xml:space="preserve">Doorways/Take Stock in Children Scholarship</w:t>
+        <w:t xml:space="preserve">Florida Bright Futures and Doorways/Take Stock in Children Scholarships</w:t>
       </w:r>
       <w:r>
         <w:rPr>

</xml_diff>